<commit_message>
Fase 2.1 Word y Pdf
</commit_message>
<xml_diff>
--- a/1.5 Fase2.1_Grupo2_Alexis_Jorge_Daniel.docx
+++ b/1.5 Fase2.1_Grupo2_Alexis_Jorge_Daniel.docx
@@ -853,6 +853,7 @@
     </w:p>
     <w:p>
       <w:pPr>
+        <w:spacing w:line="480" w:lineRule="auto"/>
         <w:jc w:val="center"/>
         <w:rPr>
           <w:rFonts w:ascii="Arial" w:hAnsi="Arial" w:cs="Arial"/>
@@ -870,6 +871,8 @@
         </w:rPr>
         <w:t>INDICE</w:t>
       </w:r>
+      <w:bookmarkStart w:id="0" w:name="_GoBack"/>
+      <w:bookmarkEnd w:id="0"/>
     </w:p>
     <w:sdt>
       <w:sdtPr>
@@ -911,8 +914,10 @@
               <w:tab w:val="right" w:leader="dot" w:pos="8827"/>
             </w:tabs>
             <w:rPr>
-              <w:rFonts w:eastAsiaTheme="minorEastAsia"/>
+              <w:rFonts w:ascii="Arial" w:eastAsiaTheme="minorEastAsia" w:hAnsi="Arial" w:cs="Arial"/>
               <w:noProof/>
+              <w:sz w:val="24"/>
+              <w:szCs w:val="24"/>
               <w:lang w:eastAsia="es-PY"/>
             </w:rPr>
           </w:pPr>
@@ -944,55 +949,79 @@
             <w:r>
               <w:rPr>
                 <w:rStyle w:val="Hipervnculo"/>
-                <w:noProof/>
+                <w:rFonts w:ascii="Arial" w:hAnsi="Arial" w:cs="Arial"/>
+                <w:noProof/>
+                <w:sz w:val="24"/>
+                <w:szCs w:val="24"/>
               </w:rPr>
               <w:t>INTRODUCCION</w:t>
             </w:r>
             <w:r>
               <w:rPr>
+                <w:rFonts w:ascii="Arial" w:hAnsi="Arial" w:cs="Arial"/>
                 <w:noProof/>
                 <w:webHidden/>
+                <w:sz w:val="24"/>
+                <w:szCs w:val="24"/>
               </w:rPr>
               <w:tab/>
             </w:r>
             <w:r>
               <w:rPr>
+                <w:rFonts w:ascii="Arial" w:hAnsi="Arial" w:cs="Arial"/>
                 <w:noProof/>
                 <w:webHidden/>
+                <w:sz w:val="24"/>
+                <w:szCs w:val="24"/>
               </w:rPr>
               <w:fldChar w:fldCharType="begin"/>
             </w:r>
             <w:r>
               <w:rPr>
+                <w:rFonts w:ascii="Arial" w:hAnsi="Arial" w:cs="Arial"/>
                 <w:noProof/>
                 <w:webHidden/>
+                <w:sz w:val="24"/>
+                <w:szCs w:val="24"/>
               </w:rPr>
               <w:instrText xml:space="preserve"> PAGEREF _Toc44014579 \h </w:instrText>
             </w:r>
             <w:r>
               <w:rPr>
+                <w:rFonts w:ascii="Arial" w:hAnsi="Arial" w:cs="Arial"/>
                 <w:noProof/>
                 <w:webHidden/>
-              </w:rPr>
-            </w:r>
-            <w:r>
-              <w:rPr>
+                <w:sz w:val="24"/>
+                <w:szCs w:val="24"/>
+              </w:rPr>
+            </w:r>
+            <w:r>
+              <w:rPr>
+                <w:rFonts w:ascii="Arial" w:hAnsi="Arial" w:cs="Arial"/>
                 <w:noProof/>
                 <w:webHidden/>
+                <w:sz w:val="24"/>
+                <w:szCs w:val="24"/>
               </w:rPr>
               <w:fldChar w:fldCharType="separate"/>
             </w:r>
             <w:r>
               <w:rPr>
+                <w:rFonts w:ascii="Arial" w:hAnsi="Arial" w:cs="Arial"/>
                 <w:noProof/>
                 <w:webHidden/>
+                <w:sz w:val="24"/>
+                <w:szCs w:val="24"/>
               </w:rPr>
               <w:t>1</w:t>
             </w:r>
             <w:r>
               <w:rPr>
+                <w:rFonts w:ascii="Arial" w:hAnsi="Arial" w:cs="Arial"/>
                 <w:noProof/>
                 <w:webHidden/>
+                <w:sz w:val="24"/>
+                <w:szCs w:val="24"/>
               </w:rPr>
               <w:fldChar w:fldCharType="end"/>
             </w:r>
@@ -1006,8 +1035,10 @@
               <w:tab w:val="right" w:leader="dot" w:pos="8827"/>
             </w:tabs>
             <w:rPr>
-              <w:rFonts w:eastAsiaTheme="minorEastAsia"/>
+              <w:rFonts w:ascii="Arial" w:eastAsiaTheme="minorEastAsia" w:hAnsi="Arial" w:cs="Arial"/>
               <w:noProof/>
+              <w:sz w:val="24"/>
+              <w:szCs w:val="24"/>
               <w:lang w:eastAsia="es-PY"/>
             </w:rPr>
           </w:pPr>
@@ -1015,14 +1046,19 @@
             <w:r>
               <w:rPr>
                 <w:rStyle w:val="Hipervnculo"/>
-                <w:noProof/>
+                <w:rFonts w:ascii="Arial" w:hAnsi="Arial" w:cs="Arial"/>
+                <w:noProof/>
+                <w:sz w:val="24"/>
+                <w:szCs w:val="24"/>
               </w:rPr>
               <w:t>1</w:t>
             </w:r>
             <w:r>
               <w:rPr>
-                <w:rFonts w:eastAsiaTheme="minorEastAsia"/>
-                <w:noProof/>
+                <w:rFonts w:ascii="Arial" w:eastAsiaTheme="minorEastAsia" w:hAnsi="Arial" w:cs="Arial"/>
+                <w:noProof/>
+                <w:sz w:val="24"/>
+                <w:szCs w:val="24"/>
                 <w:lang w:eastAsia="es-PY"/>
               </w:rPr>
               <w:tab/>
@@ -1030,55 +1066,79 @@
             <w:r>
               <w:rPr>
                 <w:rStyle w:val="Hipervnculo"/>
-                <w:noProof/>
+                <w:rFonts w:ascii="Arial" w:hAnsi="Arial" w:cs="Arial"/>
+                <w:noProof/>
+                <w:sz w:val="24"/>
+                <w:szCs w:val="24"/>
               </w:rPr>
               <w:t>EXTRAER EL PROBLEMA</w:t>
             </w:r>
             <w:r>
               <w:rPr>
+                <w:rFonts w:ascii="Arial" w:hAnsi="Arial" w:cs="Arial"/>
                 <w:noProof/>
                 <w:webHidden/>
+                <w:sz w:val="24"/>
+                <w:szCs w:val="24"/>
               </w:rPr>
               <w:tab/>
             </w:r>
             <w:r>
               <w:rPr>
+                <w:rFonts w:ascii="Arial" w:hAnsi="Arial" w:cs="Arial"/>
                 <w:noProof/>
                 <w:webHidden/>
+                <w:sz w:val="24"/>
+                <w:szCs w:val="24"/>
               </w:rPr>
               <w:fldChar w:fldCharType="begin"/>
             </w:r>
             <w:r>
               <w:rPr>
+                <w:rFonts w:ascii="Arial" w:hAnsi="Arial" w:cs="Arial"/>
                 <w:noProof/>
                 <w:webHidden/>
+                <w:sz w:val="24"/>
+                <w:szCs w:val="24"/>
               </w:rPr>
               <w:instrText xml:space="preserve"> PAGEREF _Toc44014580 \h </w:instrText>
             </w:r>
             <w:r>
               <w:rPr>
+                <w:rFonts w:ascii="Arial" w:hAnsi="Arial" w:cs="Arial"/>
                 <w:noProof/>
                 <w:webHidden/>
-              </w:rPr>
-            </w:r>
-            <w:r>
-              <w:rPr>
+                <w:sz w:val="24"/>
+                <w:szCs w:val="24"/>
+              </w:rPr>
+            </w:r>
+            <w:r>
+              <w:rPr>
+                <w:rFonts w:ascii="Arial" w:hAnsi="Arial" w:cs="Arial"/>
                 <w:noProof/>
                 <w:webHidden/>
+                <w:sz w:val="24"/>
+                <w:szCs w:val="24"/>
               </w:rPr>
               <w:fldChar w:fldCharType="separate"/>
             </w:r>
             <w:r>
               <w:rPr>
+                <w:rFonts w:ascii="Arial" w:hAnsi="Arial" w:cs="Arial"/>
                 <w:noProof/>
                 <w:webHidden/>
+                <w:sz w:val="24"/>
+                <w:szCs w:val="24"/>
               </w:rPr>
               <w:t>2</w:t>
             </w:r>
             <w:r>
               <w:rPr>
+                <w:rFonts w:ascii="Arial" w:hAnsi="Arial" w:cs="Arial"/>
                 <w:noProof/>
                 <w:webHidden/>
+                <w:sz w:val="24"/>
+                <w:szCs w:val="24"/>
               </w:rPr>
               <w:fldChar w:fldCharType="end"/>
             </w:r>
@@ -1092,8 +1152,10 @@
               <w:tab w:val="right" w:leader="dot" w:pos="8827"/>
             </w:tabs>
             <w:rPr>
-              <w:rFonts w:eastAsiaTheme="minorEastAsia"/>
+              <w:rFonts w:ascii="Arial" w:eastAsiaTheme="minorEastAsia" w:hAnsi="Arial" w:cs="Arial"/>
               <w:noProof/>
+              <w:sz w:val="24"/>
+              <w:szCs w:val="24"/>
               <w:lang w:eastAsia="es-PY"/>
             </w:rPr>
           </w:pPr>
@@ -1101,14 +1163,19 @@
             <w:r>
               <w:rPr>
                 <w:rStyle w:val="Hipervnculo"/>
-                <w:noProof/>
+                <w:rFonts w:ascii="Arial" w:hAnsi="Arial" w:cs="Arial"/>
+                <w:noProof/>
+                <w:sz w:val="24"/>
+                <w:szCs w:val="24"/>
               </w:rPr>
               <w:t>2</w:t>
             </w:r>
             <w:r>
               <w:rPr>
-                <w:rFonts w:eastAsiaTheme="minorEastAsia"/>
-                <w:noProof/>
+                <w:rFonts w:ascii="Arial" w:eastAsiaTheme="minorEastAsia" w:hAnsi="Arial" w:cs="Arial"/>
+                <w:noProof/>
+                <w:sz w:val="24"/>
+                <w:szCs w:val="24"/>
                 <w:lang w:eastAsia="es-PY"/>
               </w:rPr>
               <w:tab/>
@@ -1116,55 +1183,79 @@
             <w:r>
               <w:rPr>
                 <w:rStyle w:val="Hipervnculo"/>
-                <w:noProof/>
+                <w:rFonts w:ascii="Arial" w:hAnsi="Arial" w:cs="Arial"/>
+                <w:noProof/>
+                <w:sz w:val="24"/>
+                <w:szCs w:val="24"/>
               </w:rPr>
               <w:t>MODELAR EL ALGORITMO DE LA SOLUCIÓN.</w:t>
             </w:r>
             <w:r>
               <w:rPr>
+                <w:rFonts w:ascii="Arial" w:hAnsi="Arial" w:cs="Arial"/>
                 <w:noProof/>
                 <w:webHidden/>
+                <w:sz w:val="24"/>
+                <w:szCs w:val="24"/>
               </w:rPr>
               <w:tab/>
             </w:r>
             <w:r>
               <w:rPr>
+                <w:rFonts w:ascii="Arial" w:hAnsi="Arial" w:cs="Arial"/>
                 <w:noProof/>
                 <w:webHidden/>
+                <w:sz w:val="24"/>
+                <w:szCs w:val="24"/>
               </w:rPr>
               <w:fldChar w:fldCharType="begin"/>
             </w:r>
             <w:r>
               <w:rPr>
+                <w:rFonts w:ascii="Arial" w:hAnsi="Arial" w:cs="Arial"/>
                 <w:noProof/>
                 <w:webHidden/>
+                <w:sz w:val="24"/>
+                <w:szCs w:val="24"/>
               </w:rPr>
               <w:instrText xml:space="preserve"> PAGEREF _Toc44014581 \h </w:instrText>
             </w:r>
             <w:r>
               <w:rPr>
+                <w:rFonts w:ascii="Arial" w:hAnsi="Arial" w:cs="Arial"/>
                 <w:noProof/>
                 <w:webHidden/>
-              </w:rPr>
-            </w:r>
-            <w:r>
-              <w:rPr>
+                <w:sz w:val="24"/>
+                <w:szCs w:val="24"/>
+              </w:rPr>
+            </w:r>
+            <w:r>
+              <w:rPr>
+                <w:rFonts w:ascii="Arial" w:hAnsi="Arial" w:cs="Arial"/>
                 <w:noProof/>
                 <w:webHidden/>
+                <w:sz w:val="24"/>
+                <w:szCs w:val="24"/>
               </w:rPr>
               <w:fldChar w:fldCharType="separate"/>
             </w:r>
             <w:r>
               <w:rPr>
+                <w:rFonts w:ascii="Arial" w:hAnsi="Arial" w:cs="Arial"/>
                 <w:noProof/>
                 <w:webHidden/>
+                <w:sz w:val="24"/>
+                <w:szCs w:val="24"/>
               </w:rPr>
               <w:t>2</w:t>
             </w:r>
             <w:r>
               <w:rPr>
+                <w:rFonts w:ascii="Arial" w:hAnsi="Arial" w:cs="Arial"/>
                 <w:noProof/>
                 <w:webHidden/>
+                <w:sz w:val="24"/>
+                <w:szCs w:val="24"/>
               </w:rPr>
               <w:fldChar w:fldCharType="end"/>
             </w:r>
@@ -1178,8 +1269,10 @@
               <w:tab w:val="right" w:leader="dot" w:pos="8827"/>
             </w:tabs>
             <w:rPr>
-              <w:rFonts w:eastAsiaTheme="minorEastAsia"/>
+              <w:rFonts w:ascii="Arial" w:eastAsiaTheme="minorEastAsia" w:hAnsi="Arial" w:cs="Arial"/>
               <w:noProof/>
+              <w:sz w:val="24"/>
+              <w:szCs w:val="24"/>
               <w:lang w:eastAsia="es-PY"/>
             </w:rPr>
           </w:pPr>
@@ -1187,14 +1280,19 @@
             <w:r>
               <w:rPr>
                 <w:rStyle w:val="Hipervnculo"/>
-                <w:noProof/>
+                <w:rFonts w:ascii="Arial" w:hAnsi="Arial" w:cs="Arial"/>
+                <w:noProof/>
+                <w:sz w:val="24"/>
+                <w:szCs w:val="24"/>
               </w:rPr>
               <w:t>3</w:t>
             </w:r>
             <w:r>
               <w:rPr>
-                <w:rFonts w:eastAsiaTheme="minorEastAsia"/>
-                <w:noProof/>
+                <w:rFonts w:ascii="Arial" w:eastAsiaTheme="minorEastAsia" w:hAnsi="Arial" w:cs="Arial"/>
+                <w:noProof/>
+                <w:sz w:val="24"/>
+                <w:szCs w:val="24"/>
                 <w:lang w:eastAsia="es-PY"/>
               </w:rPr>
               <w:tab/>
@@ -1202,55 +1300,79 @@
             <w:r>
               <w:rPr>
                 <w:rStyle w:val="Hipervnculo"/>
-                <w:noProof/>
+                <w:rFonts w:ascii="Arial" w:hAnsi="Arial" w:cs="Arial"/>
+                <w:noProof/>
+                <w:sz w:val="24"/>
+                <w:szCs w:val="24"/>
               </w:rPr>
               <w:t>SE PUEDE DESARROLLAR LA SOLUCIÓN Y PORQUE</w:t>
             </w:r>
             <w:r>
               <w:rPr>
+                <w:rFonts w:ascii="Arial" w:hAnsi="Arial" w:cs="Arial"/>
                 <w:noProof/>
                 <w:webHidden/>
+                <w:sz w:val="24"/>
+                <w:szCs w:val="24"/>
               </w:rPr>
               <w:tab/>
             </w:r>
             <w:r>
               <w:rPr>
+                <w:rFonts w:ascii="Arial" w:hAnsi="Arial" w:cs="Arial"/>
                 <w:noProof/>
                 <w:webHidden/>
+                <w:sz w:val="24"/>
+                <w:szCs w:val="24"/>
               </w:rPr>
               <w:fldChar w:fldCharType="begin"/>
             </w:r>
             <w:r>
               <w:rPr>
+                <w:rFonts w:ascii="Arial" w:hAnsi="Arial" w:cs="Arial"/>
                 <w:noProof/>
                 <w:webHidden/>
+                <w:sz w:val="24"/>
+                <w:szCs w:val="24"/>
               </w:rPr>
               <w:instrText xml:space="preserve"> PAGEREF _Toc44014582 \h </w:instrText>
             </w:r>
             <w:r>
               <w:rPr>
+                <w:rFonts w:ascii="Arial" w:hAnsi="Arial" w:cs="Arial"/>
                 <w:noProof/>
                 <w:webHidden/>
-              </w:rPr>
-            </w:r>
-            <w:r>
-              <w:rPr>
+                <w:sz w:val="24"/>
+                <w:szCs w:val="24"/>
+              </w:rPr>
+            </w:r>
+            <w:r>
+              <w:rPr>
+                <w:rFonts w:ascii="Arial" w:hAnsi="Arial" w:cs="Arial"/>
                 <w:noProof/>
                 <w:webHidden/>
+                <w:sz w:val="24"/>
+                <w:szCs w:val="24"/>
               </w:rPr>
               <w:fldChar w:fldCharType="separate"/>
             </w:r>
             <w:r>
               <w:rPr>
+                <w:rFonts w:ascii="Arial" w:hAnsi="Arial" w:cs="Arial"/>
                 <w:noProof/>
                 <w:webHidden/>
-              </w:rPr>
-              <w:t>4</w:t>
-            </w:r>
-            <w:r>
-              <w:rPr>
+                <w:sz w:val="24"/>
+                <w:szCs w:val="24"/>
+              </w:rPr>
+              <w:t>5</w:t>
+            </w:r>
+            <w:r>
+              <w:rPr>
+                <w:rFonts w:ascii="Arial" w:hAnsi="Arial" w:cs="Arial"/>
                 <w:noProof/>
                 <w:webHidden/>
+                <w:sz w:val="24"/>
+                <w:szCs w:val="24"/>
               </w:rPr>
               <w:fldChar w:fldCharType="end"/>
             </w:r>
@@ -1264,8 +1386,10 @@
               <w:tab w:val="right" w:leader="dot" w:pos="8827"/>
             </w:tabs>
             <w:rPr>
-              <w:rFonts w:eastAsiaTheme="minorEastAsia"/>
+              <w:rFonts w:ascii="Arial" w:eastAsiaTheme="minorEastAsia" w:hAnsi="Arial" w:cs="Arial"/>
               <w:noProof/>
+              <w:sz w:val="24"/>
+              <w:szCs w:val="24"/>
               <w:lang w:eastAsia="es-PY"/>
             </w:rPr>
           </w:pPr>
@@ -1273,14 +1397,19 @@
             <w:r>
               <w:rPr>
                 <w:rStyle w:val="Hipervnculo"/>
-                <w:noProof/>
+                <w:rFonts w:ascii="Arial" w:hAnsi="Arial" w:cs="Arial"/>
+                <w:noProof/>
+                <w:sz w:val="24"/>
+                <w:szCs w:val="24"/>
               </w:rPr>
               <w:t>4</w:t>
             </w:r>
             <w:r>
               <w:rPr>
-                <w:rFonts w:eastAsiaTheme="minorEastAsia"/>
-                <w:noProof/>
+                <w:rFonts w:ascii="Arial" w:eastAsiaTheme="minorEastAsia" w:hAnsi="Arial" w:cs="Arial"/>
+                <w:noProof/>
+                <w:sz w:val="24"/>
+                <w:szCs w:val="24"/>
                 <w:lang w:eastAsia="es-PY"/>
               </w:rPr>
               <w:tab/>
@@ -1288,55 +1417,79 @@
             <w:r>
               <w:rPr>
                 <w:rStyle w:val="Hipervnculo"/>
-                <w:noProof/>
+                <w:rFonts w:ascii="Arial" w:hAnsi="Arial" w:cs="Arial"/>
+                <w:noProof/>
+                <w:sz w:val="24"/>
+                <w:szCs w:val="24"/>
               </w:rPr>
               <w:t>FORMA DE IMPLEMENTACIÓN</w:t>
             </w:r>
             <w:r>
               <w:rPr>
+                <w:rFonts w:ascii="Arial" w:hAnsi="Arial" w:cs="Arial"/>
                 <w:noProof/>
                 <w:webHidden/>
+                <w:sz w:val="24"/>
+                <w:szCs w:val="24"/>
               </w:rPr>
               <w:tab/>
             </w:r>
             <w:r>
               <w:rPr>
+                <w:rFonts w:ascii="Arial" w:hAnsi="Arial" w:cs="Arial"/>
                 <w:noProof/>
                 <w:webHidden/>
+                <w:sz w:val="24"/>
+                <w:szCs w:val="24"/>
               </w:rPr>
               <w:fldChar w:fldCharType="begin"/>
             </w:r>
             <w:r>
               <w:rPr>
+                <w:rFonts w:ascii="Arial" w:hAnsi="Arial" w:cs="Arial"/>
                 <w:noProof/>
                 <w:webHidden/>
+                <w:sz w:val="24"/>
+                <w:szCs w:val="24"/>
               </w:rPr>
               <w:instrText xml:space="preserve"> PAGEREF _Toc44014583 \h </w:instrText>
             </w:r>
             <w:r>
               <w:rPr>
+                <w:rFonts w:ascii="Arial" w:hAnsi="Arial" w:cs="Arial"/>
                 <w:noProof/>
                 <w:webHidden/>
-              </w:rPr>
-            </w:r>
-            <w:r>
-              <w:rPr>
+                <w:sz w:val="24"/>
+                <w:szCs w:val="24"/>
+              </w:rPr>
+            </w:r>
+            <w:r>
+              <w:rPr>
+                <w:rFonts w:ascii="Arial" w:hAnsi="Arial" w:cs="Arial"/>
                 <w:noProof/>
                 <w:webHidden/>
+                <w:sz w:val="24"/>
+                <w:szCs w:val="24"/>
               </w:rPr>
               <w:fldChar w:fldCharType="separate"/>
             </w:r>
             <w:r>
               <w:rPr>
+                <w:rFonts w:ascii="Arial" w:hAnsi="Arial" w:cs="Arial"/>
                 <w:noProof/>
                 <w:webHidden/>
+                <w:sz w:val="24"/>
+                <w:szCs w:val="24"/>
               </w:rPr>
               <w:t>7</w:t>
             </w:r>
             <w:r>
               <w:rPr>
+                <w:rFonts w:ascii="Arial" w:hAnsi="Arial" w:cs="Arial"/>
                 <w:noProof/>
                 <w:webHidden/>
+                <w:sz w:val="24"/>
+                <w:szCs w:val="24"/>
               </w:rPr>
               <w:fldChar w:fldCharType="end"/>
             </w:r>
@@ -1350,8 +1503,10 @@
               <w:tab w:val="right" w:leader="dot" w:pos="8827"/>
             </w:tabs>
             <w:rPr>
-              <w:rFonts w:eastAsiaTheme="minorEastAsia"/>
+              <w:rFonts w:ascii="Arial" w:eastAsiaTheme="minorEastAsia" w:hAnsi="Arial" w:cs="Arial"/>
               <w:noProof/>
+              <w:sz w:val="24"/>
+              <w:szCs w:val="24"/>
               <w:lang w:eastAsia="es-PY"/>
             </w:rPr>
           </w:pPr>
@@ -1359,14 +1514,19 @@
             <w:r>
               <w:rPr>
                 <w:rStyle w:val="Hipervnculo"/>
-                <w:noProof/>
+                <w:rFonts w:ascii="Arial" w:hAnsi="Arial" w:cs="Arial"/>
+                <w:noProof/>
+                <w:sz w:val="24"/>
+                <w:szCs w:val="24"/>
               </w:rPr>
               <w:t>5</w:t>
             </w:r>
             <w:r>
               <w:rPr>
-                <w:rFonts w:eastAsiaTheme="minorEastAsia"/>
-                <w:noProof/>
+                <w:rFonts w:ascii="Arial" w:eastAsiaTheme="minorEastAsia" w:hAnsi="Arial" w:cs="Arial"/>
+                <w:noProof/>
+                <w:sz w:val="24"/>
+                <w:szCs w:val="24"/>
                 <w:lang w:eastAsia="es-PY"/>
               </w:rPr>
               <w:tab/>
@@ -1374,55 +1534,79 @@
             <w:r>
               <w:rPr>
                 <w:rStyle w:val="Hipervnculo"/>
-                <w:noProof/>
+                <w:rFonts w:ascii="Arial" w:hAnsi="Arial" w:cs="Arial"/>
+                <w:noProof/>
+                <w:sz w:val="24"/>
+                <w:szCs w:val="24"/>
               </w:rPr>
               <w:t>EVALUAR SI LA SOLUCIÓN DADA RESUELVE EL PROBLEMA</w:t>
             </w:r>
             <w:r>
               <w:rPr>
+                <w:rFonts w:ascii="Arial" w:hAnsi="Arial" w:cs="Arial"/>
                 <w:noProof/>
                 <w:webHidden/>
+                <w:sz w:val="24"/>
+                <w:szCs w:val="24"/>
               </w:rPr>
               <w:tab/>
             </w:r>
             <w:r>
               <w:rPr>
+                <w:rFonts w:ascii="Arial" w:hAnsi="Arial" w:cs="Arial"/>
                 <w:noProof/>
                 <w:webHidden/>
+                <w:sz w:val="24"/>
+                <w:szCs w:val="24"/>
               </w:rPr>
               <w:fldChar w:fldCharType="begin"/>
             </w:r>
             <w:r>
               <w:rPr>
+                <w:rFonts w:ascii="Arial" w:hAnsi="Arial" w:cs="Arial"/>
                 <w:noProof/>
                 <w:webHidden/>
+                <w:sz w:val="24"/>
+                <w:szCs w:val="24"/>
               </w:rPr>
               <w:instrText xml:space="preserve"> PAGEREF _Toc44014584 \h </w:instrText>
             </w:r>
             <w:r>
               <w:rPr>
+                <w:rFonts w:ascii="Arial" w:hAnsi="Arial" w:cs="Arial"/>
                 <w:noProof/>
                 <w:webHidden/>
-              </w:rPr>
-            </w:r>
-            <w:r>
-              <w:rPr>
+                <w:sz w:val="24"/>
+                <w:szCs w:val="24"/>
+              </w:rPr>
+            </w:r>
+            <w:r>
+              <w:rPr>
+                <w:rFonts w:ascii="Arial" w:hAnsi="Arial" w:cs="Arial"/>
                 <w:noProof/>
                 <w:webHidden/>
+                <w:sz w:val="24"/>
+                <w:szCs w:val="24"/>
               </w:rPr>
               <w:fldChar w:fldCharType="separate"/>
             </w:r>
             <w:r>
               <w:rPr>
+                <w:rFonts w:ascii="Arial" w:hAnsi="Arial" w:cs="Arial"/>
                 <w:noProof/>
                 <w:webHidden/>
+                <w:sz w:val="24"/>
+                <w:szCs w:val="24"/>
               </w:rPr>
               <w:t>8</w:t>
             </w:r>
             <w:r>
               <w:rPr>
+                <w:rFonts w:ascii="Arial" w:hAnsi="Arial" w:cs="Arial"/>
                 <w:noProof/>
                 <w:webHidden/>
+                <w:sz w:val="24"/>
+                <w:szCs w:val="24"/>
               </w:rPr>
               <w:fldChar w:fldCharType="end"/>
             </w:r>
@@ -1436,8 +1620,10 @@
               <w:tab w:val="right" w:leader="dot" w:pos="8827"/>
             </w:tabs>
             <w:rPr>
-              <w:rFonts w:eastAsiaTheme="minorEastAsia"/>
+              <w:rFonts w:ascii="Arial" w:eastAsiaTheme="minorEastAsia" w:hAnsi="Arial" w:cs="Arial"/>
               <w:noProof/>
+              <w:sz w:val="24"/>
+              <w:szCs w:val="24"/>
               <w:lang w:eastAsia="es-PY"/>
             </w:rPr>
           </w:pPr>
@@ -1445,16 +1631,20 @@
             <w:r>
               <w:rPr>
                 <w:rStyle w:val="Hipervnculo"/>
-                <w:rFonts w:eastAsia="Calibri"/>
-                <w:noProof/>
+                <w:rFonts w:ascii="Arial" w:eastAsia="Calibri" w:hAnsi="Arial" w:cs="Arial"/>
+                <w:noProof/>
+                <w:sz w:val="24"/>
+                <w:szCs w:val="24"/>
                 <w:lang w:val="es-ES"/>
               </w:rPr>
               <w:t>6</w:t>
             </w:r>
             <w:r>
               <w:rPr>
-                <w:rFonts w:eastAsiaTheme="minorEastAsia"/>
-                <w:noProof/>
+                <w:rFonts w:ascii="Arial" w:eastAsiaTheme="minorEastAsia" w:hAnsi="Arial" w:cs="Arial"/>
+                <w:noProof/>
+                <w:sz w:val="24"/>
+                <w:szCs w:val="24"/>
                 <w:lang w:eastAsia="es-PY"/>
               </w:rPr>
               <w:tab/>
@@ -1462,57 +1652,80 @@
             <w:r>
               <w:rPr>
                 <w:rStyle w:val="Hipervnculo"/>
-                <w:rFonts w:eastAsia="Calibri"/>
-                <w:noProof/>
+                <w:rFonts w:ascii="Arial" w:eastAsia="Calibri" w:hAnsi="Arial" w:cs="Arial"/>
+                <w:noProof/>
+                <w:sz w:val="24"/>
+                <w:szCs w:val="24"/>
                 <w:lang w:val="es-ES"/>
               </w:rPr>
               <w:t>OBJETIVO GENERAL</w:t>
             </w:r>
             <w:r>
               <w:rPr>
+                <w:rFonts w:ascii="Arial" w:hAnsi="Arial" w:cs="Arial"/>
                 <w:noProof/>
                 <w:webHidden/>
+                <w:sz w:val="24"/>
+                <w:szCs w:val="24"/>
               </w:rPr>
               <w:tab/>
             </w:r>
             <w:r>
               <w:rPr>
+                <w:rFonts w:ascii="Arial" w:hAnsi="Arial" w:cs="Arial"/>
                 <w:noProof/>
                 <w:webHidden/>
+                <w:sz w:val="24"/>
+                <w:szCs w:val="24"/>
               </w:rPr>
               <w:fldChar w:fldCharType="begin"/>
             </w:r>
             <w:r>
               <w:rPr>
+                <w:rFonts w:ascii="Arial" w:hAnsi="Arial" w:cs="Arial"/>
                 <w:noProof/>
                 <w:webHidden/>
+                <w:sz w:val="24"/>
+                <w:szCs w:val="24"/>
               </w:rPr>
               <w:instrText xml:space="preserve"> PAGEREF _Toc44014585 \h </w:instrText>
             </w:r>
             <w:r>
               <w:rPr>
+                <w:rFonts w:ascii="Arial" w:hAnsi="Arial" w:cs="Arial"/>
                 <w:noProof/>
                 <w:webHidden/>
-              </w:rPr>
-            </w:r>
-            <w:r>
-              <w:rPr>
+                <w:sz w:val="24"/>
+                <w:szCs w:val="24"/>
+              </w:rPr>
+            </w:r>
+            <w:r>
+              <w:rPr>
+                <w:rFonts w:ascii="Arial" w:hAnsi="Arial" w:cs="Arial"/>
                 <w:noProof/>
                 <w:webHidden/>
+                <w:sz w:val="24"/>
+                <w:szCs w:val="24"/>
               </w:rPr>
               <w:fldChar w:fldCharType="separate"/>
             </w:r>
             <w:r>
               <w:rPr>
+                <w:rFonts w:ascii="Arial" w:hAnsi="Arial" w:cs="Arial"/>
                 <w:noProof/>
                 <w:webHidden/>
+                <w:sz w:val="24"/>
+                <w:szCs w:val="24"/>
               </w:rPr>
               <w:t>10</w:t>
             </w:r>
             <w:r>
               <w:rPr>
+                <w:rFonts w:ascii="Arial" w:hAnsi="Arial" w:cs="Arial"/>
                 <w:noProof/>
                 <w:webHidden/>
+                <w:sz w:val="24"/>
+                <w:szCs w:val="24"/>
               </w:rPr>
               <w:fldChar w:fldCharType="end"/>
             </w:r>
@@ -1526,8 +1739,10 @@
               <w:tab w:val="right" w:leader="dot" w:pos="8827"/>
             </w:tabs>
             <w:rPr>
-              <w:rFonts w:eastAsiaTheme="minorEastAsia"/>
+              <w:rFonts w:ascii="Arial" w:eastAsiaTheme="minorEastAsia" w:hAnsi="Arial" w:cs="Arial"/>
               <w:noProof/>
+              <w:sz w:val="24"/>
+              <w:szCs w:val="24"/>
               <w:lang w:eastAsia="es-PY"/>
             </w:rPr>
           </w:pPr>
@@ -1535,16 +1750,20 @@
             <w:r>
               <w:rPr>
                 <w:rStyle w:val="Hipervnculo"/>
-                <w:rFonts w:eastAsia="Calibri"/>
-                <w:noProof/>
+                <w:rFonts w:ascii="Arial" w:eastAsia="Calibri" w:hAnsi="Arial" w:cs="Arial"/>
+                <w:noProof/>
+                <w:sz w:val="24"/>
+                <w:szCs w:val="24"/>
                 <w:lang w:val="es-ES"/>
               </w:rPr>
               <w:t>7</w:t>
             </w:r>
             <w:r>
               <w:rPr>
-                <w:rFonts w:eastAsiaTheme="minorEastAsia"/>
-                <w:noProof/>
+                <w:rFonts w:ascii="Arial" w:eastAsiaTheme="minorEastAsia" w:hAnsi="Arial" w:cs="Arial"/>
+                <w:noProof/>
+                <w:sz w:val="24"/>
+                <w:szCs w:val="24"/>
                 <w:lang w:eastAsia="es-PY"/>
               </w:rPr>
               <w:tab/>
@@ -1552,57 +1771,80 @@
             <w:r>
               <w:rPr>
                 <w:rStyle w:val="Hipervnculo"/>
-                <w:rFonts w:eastAsia="Calibri"/>
-                <w:noProof/>
+                <w:rFonts w:ascii="Arial" w:eastAsia="Calibri" w:hAnsi="Arial" w:cs="Arial"/>
+                <w:noProof/>
+                <w:sz w:val="24"/>
+                <w:szCs w:val="24"/>
                 <w:lang w:val="es-ES"/>
               </w:rPr>
               <w:t>OBJETIVOS ESPECÍFICOS</w:t>
             </w:r>
             <w:r>
               <w:rPr>
+                <w:rFonts w:ascii="Arial" w:hAnsi="Arial" w:cs="Arial"/>
                 <w:noProof/>
                 <w:webHidden/>
+                <w:sz w:val="24"/>
+                <w:szCs w:val="24"/>
               </w:rPr>
               <w:tab/>
             </w:r>
             <w:r>
               <w:rPr>
+                <w:rFonts w:ascii="Arial" w:hAnsi="Arial" w:cs="Arial"/>
                 <w:noProof/>
                 <w:webHidden/>
+                <w:sz w:val="24"/>
+                <w:szCs w:val="24"/>
               </w:rPr>
               <w:fldChar w:fldCharType="begin"/>
             </w:r>
             <w:r>
               <w:rPr>
+                <w:rFonts w:ascii="Arial" w:hAnsi="Arial" w:cs="Arial"/>
                 <w:noProof/>
                 <w:webHidden/>
+                <w:sz w:val="24"/>
+                <w:szCs w:val="24"/>
               </w:rPr>
               <w:instrText xml:space="preserve"> PAGEREF _Toc44014586 \h </w:instrText>
             </w:r>
             <w:r>
               <w:rPr>
+                <w:rFonts w:ascii="Arial" w:hAnsi="Arial" w:cs="Arial"/>
                 <w:noProof/>
                 <w:webHidden/>
-              </w:rPr>
-            </w:r>
-            <w:r>
-              <w:rPr>
+                <w:sz w:val="24"/>
+                <w:szCs w:val="24"/>
+              </w:rPr>
+            </w:r>
+            <w:r>
+              <w:rPr>
+                <w:rFonts w:ascii="Arial" w:hAnsi="Arial" w:cs="Arial"/>
                 <w:noProof/>
                 <w:webHidden/>
+                <w:sz w:val="24"/>
+                <w:szCs w:val="24"/>
               </w:rPr>
               <w:fldChar w:fldCharType="separate"/>
             </w:r>
             <w:r>
               <w:rPr>
+                <w:rFonts w:ascii="Arial" w:hAnsi="Arial" w:cs="Arial"/>
                 <w:noProof/>
                 <w:webHidden/>
+                <w:sz w:val="24"/>
+                <w:szCs w:val="24"/>
               </w:rPr>
               <w:t>10</w:t>
             </w:r>
             <w:r>
               <w:rPr>
+                <w:rFonts w:ascii="Arial" w:hAnsi="Arial" w:cs="Arial"/>
                 <w:noProof/>
                 <w:webHidden/>
+                <w:sz w:val="24"/>
+                <w:szCs w:val="24"/>
               </w:rPr>
               <w:fldChar w:fldCharType="end"/>
             </w:r>
@@ -1616,8 +1858,10 @@
               <w:tab w:val="right" w:leader="dot" w:pos="8827"/>
             </w:tabs>
             <w:rPr>
-              <w:rFonts w:eastAsiaTheme="minorEastAsia"/>
+              <w:rFonts w:ascii="Arial" w:eastAsiaTheme="minorEastAsia" w:hAnsi="Arial" w:cs="Arial"/>
               <w:noProof/>
+              <w:sz w:val="24"/>
+              <w:szCs w:val="24"/>
               <w:lang w:eastAsia="es-PY"/>
             </w:rPr>
           </w:pPr>
@@ -1625,16 +1869,20 @@
             <w:r>
               <w:rPr>
                 <w:rStyle w:val="Hipervnculo"/>
-                <w:rFonts w:eastAsia="Calibri"/>
-                <w:noProof/>
+                <w:rFonts w:ascii="Arial" w:eastAsia="Calibri" w:hAnsi="Arial" w:cs="Arial"/>
+                <w:noProof/>
+                <w:sz w:val="24"/>
+                <w:szCs w:val="24"/>
                 <w:lang w:val="es-ES"/>
               </w:rPr>
               <w:t>8</w:t>
             </w:r>
             <w:r>
               <w:rPr>
-                <w:rFonts w:eastAsiaTheme="minorEastAsia"/>
-                <w:noProof/>
+                <w:rFonts w:ascii="Arial" w:eastAsiaTheme="minorEastAsia" w:hAnsi="Arial" w:cs="Arial"/>
+                <w:noProof/>
+                <w:sz w:val="24"/>
+                <w:szCs w:val="24"/>
                 <w:lang w:eastAsia="es-PY"/>
               </w:rPr>
               <w:tab/>
@@ -1642,57 +1890,80 @@
             <w:r>
               <w:rPr>
                 <w:rStyle w:val="Hipervnculo"/>
-                <w:rFonts w:eastAsia="Calibri"/>
-                <w:noProof/>
+                <w:rFonts w:ascii="Arial" w:eastAsia="Calibri" w:hAnsi="Arial" w:cs="Arial"/>
+                <w:noProof/>
+                <w:sz w:val="24"/>
+                <w:szCs w:val="24"/>
                 <w:lang w:val="es-ES"/>
               </w:rPr>
               <w:t>ALCANCE</w:t>
             </w:r>
             <w:r>
               <w:rPr>
+                <w:rFonts w:ascii="Arial" w:hAnsi="Arial" w:cs="Arial"/>
                 <w:noProof/>
                 <w:webHidden/>
+                <w:sz w:val="24"/>
+                <w:szCs w:val="24"/>
               </w:rPr>
               <w:tab/>
             </w:r>
             <w:r>
               <w:rPr>
+                <w:rFonts w:ascii="Arial" w:hAnsi="Arial" w:cs="Arial"/>
                 <w:noProof/>
                 <w:webHidden/>
+                <w:sz w:val="24"/>
+                <w:szCs w:val="24"/>
               </w:rPr>
               <w:fldChar w:fldCharType="begin"/>
             </w:r>
             <w:r>
               <w:rPr>
+                <w:rFonts w:ascii="Arial" w:hAnsi="Arial" w:cs="Arial"/>
                 <w:noProof/>
                 <w:webHidden/>
+                <w:sz w:val="24"/>
+                <w:szCs w:val="24"/>
               </w:rPr>
               <w:instrText xml:space="preserve"> PAGEREF _Toc44014587 \h </w:instrText>
             </w:r>
             <w:r>
               <w:rPr>
+                <w:rFonts w:ascii="Arial" w:hAnsi="Arial" w:cs="Arial"/>
                 <w:noProof/>
                 <w:webHidden/>
-              </w:rPr>
-            </w:r>
-            <w:r>
-              <w:rPr>
+                <w:sz w:val="24"/>
+                <w:szCs w:val="24"/>
+              </w:rPr>
+            </w:r>
+            <w:r>
+              <w:rPr>
+                <w:rFonts w:ascii="Arial" w:hAnsi="Arial" w:cs="Arial"/>
                 <w:noProof/>
                 <w:webHidden/>
+                <w:sz w:val="24"/>
+                <w:szCs w:val="24"/>
               </w:rPr>
               <w:fldChar w:fldCharType="separate"/>
             </w:r>
             <w:r>
               <w:rPr>
+                <w:rFonts w:ascii="Arial" w:hAnsi="Arial" w:cs="Arial"/>
                 <w:noProof/>
                 <w:webHidden/>
+                <w:sz w:val="24"/>
+                <w:szCs w:val="24"/>
               </w:rPr>
               <w:t>10</w:t>
             </w:r>
             <w:r>
               <w:rPr>
+                <w:rFonts w:ascii="Arial" w:hAnsi="Arial" w:cs="Arial"/>
                 <w:noProof/>
                 <w:webHidden/>
+                <w:sz w:val="24"/>
+                <w:szCs w:val="24"/>
               </w:rPr>
               <w:fldChar w:fldCharType="end"/>
             </w:r>
@@ -1706,8 +1977,10 @@
               <w:tab w:val="right" w:leader="dot" w:pos="8827"/>
             </w:tabs>
             <w:rPr>
-              <w:rFonts w:eastAsiaTheme="minorEastAsia"/>
+              <w:rFonts w:ascii="Arial" w:eastAsiaTheme="minorEastAsia" w:hAnsi="Arial" w:cs="Arial"/>
               <w:noProof/>
+              <w:sz w:val="24"/>
+              <w:szCs w:val="24"/>
               <w:lang w:eastAsia="es-PY"/>
             </w:rPr>
           </w:pPr>
@@ -1715,16 +1988,20 @@
             <w:r>
               <w:rPr>
                 <w:rStyle w:val="Hipervnculo"/>
-                <w:rFonts w:eastAsia="Calibri"/>
-                <w:noProof/>
+                <w:rFonts w:ascii="Arial" w:eastAsia="Calibri" w:hAnsi="Arial" w:cs="Arial"/>
+                <w:noProof/>
+                <w:sz w:val="24"/>
+                <w:szCs w:val="24"/>
                 <w:lang w:val="es-ES"/>
               </w:rPr>
               <w:t>9</w:t>
             </w:r>
             <w:r>
               <w:rPr>
-                <w:rFonts w:eastAsiaTheme="minorEastAsia"/>
-                <w:noProof/>
+                <w:rFonts w:ascii="Arial" w:eastAsiaTheme="minorEastAsia" w:hAnsi="Arial" w:cs="Arial"/>
+                <w:noProof/>
+                <w:sz w:val="24"/>
+                <w:szCs w:val="24"/>
                 <w:lang w:eastAsia="es-PY"/>
               </w:rPr>
               <w:tab/>
@@ -1732,57 +2009,80 @@
             <w:r>
               <w:rPr>
                 <w:rStyle w:val="Hipervnculo"/>
-                <w:rFonts w:eastAsia="Calibri"/>
-                <w:noProof/>
+                <w:rFonts w:ascii="Arial" w:eastAsia="Calibri" w:hAnsi="Arial" w:cs="Arial"/>
+                <w:noProof/>
+                <w:sz w:val="24"/>
+                <w:szCs w:val="24"/>
                 <w:lang w:val="es-ES"/>
               </w:rPr>
               <w:t>• REQUERIMIENTOS MÍNIMOS DE SOFTWARE Y HARDWARE, REDES,</w:t>
             </w:r>
             <w:r>
               <w:rPr>
+                <w:rFonts w:ascii="Arial" w:hAnsi="Arial" w:cs="Arial"/>
                 <w:noProof/>
                 <w:webHidden/>
+                <w:sz w:val="24"/>
+                <w:szCs w:val="24"/>
               </w:rPr>
               <w:tab/>
             </w:r>
             <w:r>
               <w:rPr>
+                <w:rFonts w:ascii="Arial" w:hAnsi="Arial" w:cs="Arial"/>
                 <w:noProof/>
                 <w:webHidden/>
+                <w:sz w:val="24"/>
+                <w:szCs w:val="24"/>
               </w:rPr>
               <w:fldChar w:fldCharType="begin"/>
             </w:r>
             <w:r>
               <w:rPr>
+                <w:rFonts w:ascii="Arial" w:hAnsi="Arial" w:cs="Arial"/>
                 <w:noProof/>
                 <w:webHidden/>
+                <w:sz w:val="24"/>
+                <w:szCs w:val="24"/>
               </w:rPr>
               <w:instrText xml:space="preserve"> PAGEREF _Toc44014588 \h </w:instrText>
             </w:r>
             <w:r>
               <w:rPr>
+                <w:rFonts w:ascii="Arial" w:hAnsi="Arial" w:cs="Arial"/>
                 <w:noProof/>
                 <w:webHidden/>
-              </w:rPr>
-            </w:r>
-            <w:r>
-              <w:rPr>
+                <w:sz w:val="24"/>
+                <w:szCs w:val="24"/>
+              </w:rPr>
+            </w:r>
+            <w:r>
+              <w:rPr>
+                <w:rFonts w:ascii="Arial" w:hAnsi="Arial" w:cs="Arial"/>
                 <w:noProof/>
                 <w:webHidden/>
+                <w:sz w:val="24"/>
+                <w:szCs w:val="24"/>
               </w:rPr>
               <w:fldChar w:fldCharType="separate"/>
             </w:r>
             <w:r>
               <w:rPr>
+                <w:rFonts w:ascii="Arial" w:hAnsi="Arial" w:cs="Arial"/>
                 <w:noProof/>
                 <w:webHidden/>
+                <w:sz w:val="24"/>
+                <w:szCs w:val="24"/>
               </w:rPr>
               <w:t>11</w:t>
             </w:r>
             <w:r>
               <w:rPr>
+                <w:rFonts w:ascii="Arial" w:hAnsi="Arial" w:cs="Arial"/>
                 <w:noProof/>
                 <w:webHidden/>
+                <w:sz w:val="24"/>
+                <w:szCs w:val="24"/>
               </w:rPr>
               <w:fldChar w:fldCharType="end"/>
             </w:r>
@@ -1796,8 +2096,10 @@
               <w:tab w:val="right" w:leader="dot" w:pos="8827"/>
             </w:tabs>
             <w:rPr>
-              <w:rFonts w:eastAsiaTheme="minorEastAsia"/>
+              <w:rFonts w:ascii="Arial" w:eastAsiaTheme="minorEastAsia" w:hAnsi="Arial" w:cs="Arial"/>
               <w:noProof/>
+              <w:sz w:val="24"/>
+              <w:szCs w:val="24"/>
               <w:lang w:eastAsia="es-PY"/>
             </w:rPr>
           </w:pPr>
@@ -1805,16 +2107,20 @@
             <w:r>
               <w:rPr>
                 <w:rStyle w:val="Hipervnculo"/>
-                <w:rFonts w:eastAsia="Calibri"/>
-                <w:noProof/>
+                <w:rFonts w:ascii="Arial" w:eastAsia="Calibri" w:hAnsi="Arial" w:cs="Arial"/>
+                <w:noProof/>
+                <w:sz w:val="24"/>
+                <w:szCs w:val="24"/>
                 <w:lang w:val="es-ES"/>
               </w:rPr>
               <w:t>9.1</w:t>
             </w:r>
             <w:r>
               <w:rPr>
-                <w:rFonts w:eastAsiaTheme="minorEastAsia"/>
-                <w:noProof/>
+                <w:rFonts w:ascii="Arial" w:eastAsiaTheme="minorEastAsia" w:hAnsi="Arial" w:cs="Arial"/>
+                <w:noProof/>
+                <w:sz w:val="24"/>
+                <w:szCs w:val="24"/>
                 <w:lang w:eastAsia="es-PY"/>
               </w:rPr>
               <w:tab/>
@@ -1822,57 +2128,80 @@
             <w:r>
               <w:rPr>
                 <w:rStyle w:val="Hipervnculo"/>
-                <w:rFonts w:eastAsia="Calibri"/>
-                <w:noProof/>
+                <w:rFonts w:ascii="Arial" w:eastAsia="Calibri" w:hAnsi="Arial" w:cs="Arial"/>
+                <w:noProof/>
+                <w:sz w:val="24"/>
+                <w:szCs w:val="24"/>
                 <w:lang w:val="es-ES"/>
               </w:rPr>
               <w:t>Requisitos de software</w:t>
             </w:r>
             <w:r>
               <w:rPr>
+                <w:rFonts w:ascii="Arial" w:hAnsi="Arial" w:cs="Arial"/>
                 <w:noProof/>
                 <w:webHidden/>
+                <w:sz w:val="24"/>
+                <w:szCs w:val="24"/>
               </w:rPr>
               <w:tab/>
             </w:r>
             <w:r>
               <w:rPr>
+                <w:rFonts w:ascii="Arial" w:hAnsi="Arial" w:cs="Arial"/>
                 <w:noProof/>
                 <w:webHidden/>
+                <w:sz w:val="24"/>
+                <w:szCs w:val="24"/>
               </w:rPr>
               <w:fldChar w:fldCharType="begin"/>
             </w:r>
             <w:r>
               <w:rPr>
+                <w:rFonts w:ascii="Arial" w:hAnsi="Arial" w:cs="Arial"/>
                 <w:noProof/>
                 <w:webHidden/>
+                <w:sz w:val="24"/>
+                <w:szCs w:val="24"/>
               </w:rPr>
               <w:instrText xml:space="preserve"> PAGEREF _Toc44014589 \h </w:instrText>
             </w:r>
             <w:r>
               <w:rPr>
+                <w:rFonts w:ascii="Arial" w:hAnsi="Arial" w:cs="Arial"/>
                 <w:noProof/>
                 <w:webHidden/>
-              </w:rPr>
-            </w:r>
-            <w:r>
-              <w:rPr>
+                <w:sz w:val="24"/>
+                <w:szCs w:val="24"/>
+              </w:rPr>
+            </w:r>
+            <w:r>
+              <w:rPr>
+                <w:rFonts w:ascii="Arial" w:hAnsi="Arial" w:cs="Arial"/>
                 <w:noProof/>
                 <w:webHidden/>
+                <w:sz w:val="24"/>
+                <w:szCs w:val="24"/>
               </w:rPr>
               <w:fldChar w:fldCharType="separate"/>
             </w:r>
             <w:r>
               <w:rPr>
+                <w:rFonts w:ascii="Arial" w:hAnsi="Arial" w:cs="Arial"/>
                 <w:noProof/>
                 <w:webHidden/>
+                <w:sz w:val="24"/>
+                <w:szCs w:val="24"/>
               </w:rPr>
               <w:t>11</w:t>
             </w:r>
             <w:r>
               <w:rPr>
+                <w:rFonts w:ascii="Arial" w:hAnsi="Arial" w:cs="Arial"/>
                 <w:noProof/>
                 <w:webHidden/>
+                <w:sz w:val="24"/>
+                <w:szCs w:val="24"/>
               </w:rPr>
               <w:fldChar w:fldCharType="end"/>
             </w:r>
@@ -1886,8 +2215,10 @@
               <w:tab w:val="right" w:leader="dot" w:pos="8827"/>
             </w:tabs>
             <w:rPr>
-              <w:rFonts w:eastAsiaTheme="minorEastAsia"/>
+              <w:rFonts w:ascii="Arial" w:eastAsiaTheme="minorEastAsia" w:hAnsi="Arial" w:cs="Arial"/>
               <w:noProof/>
+              <w:sz w:val="24"/>
+              <w:szCs w:val="24"/>
               <w:lang w:eastAsia="es-PY"/>
             </w:rPr>
           </w:pPr>
@@ -1895,15 +2226,19 @@
             <w:r>
               <w:rPr>
                 <w:rStyle w:val="Hipervnculo"/>
-                <w:rFonts w:eastAsia="Calibri"/>
-                <w:noProof/>
+                <w:rFonts w:ascii="Arial" w:eastAsia="Calibri" w:hAnsi="Arial" w:cs="Arial"/>
+                <w:noProof/>
+                <w:sz w:val="24"/>
+                <w:szCs w:val="24"/>
               </w:rPr>
               <w:t>9.2</w:t>
             </w:r>
             <w:r>
               <w:rPr>
-                <w:rFonts w:eastAsiaTheme="minorEastAsia"/>
-                <w:noProof/>
+                <w:rFonts w:ascii="Arial" w:eastAsiaTheme="minorEastAsia" w:hAnsi="Arial" w:cs="Arial"/>
+                <w:noProof/>
+                <w:sz w:val="24"/>
+                <w:szCs w:val="24"/>
                 <w:lang w:eastAsia="es-PY"/>
               </w:rPr>
               <w:tab/>
@@ -1911,56 +2246,79 @@
             <w:r>
               <w:rPr>
                 <w:rStyle w:val="Hipervnculo"/>
-                <w:rFonts w:eastAsia="Calibri"/>
-                <w:noProof/>
+                <w:rFonts w:ascii="Arial" w:eastAsia="Calibri" w:hAnsi="Arial" w:cs="Arial"/>
+                <w:noProof/>
+                <w:sz w:val="24"/>
+                <w:szCs w:val="24"/>
               </w:rPr>
               <w:t>Requisitos de hardware</w:t>
             </w:r>
             <w:r>
               <w:rPr>
+                <w:rFonts w:ascii="Arial" w:hAnsi="Arial" w:cs="Arial"/>
                 <w:noProof/>
                 <w:webHidden/>
+                <w:sz w:val="24"/>
+                <w:szCs w:val="24"/>
               </w:rPr>
               <w:tab/>
             </w:r>
             <w:r>
               <w:rPr>
+                <w:rFonts w:ascii="Arial" w:hAnsi="Arial" w:cs="Arial"/>
                 <w:noProof/>
                 <w:webHidden/>
+                <w:sz w:val="24"/>
+                <w:szCs w:val="24"/>
               </w:rPr>
               <w:fldChar w:fldCharType="begin"/>
             </w:r>
             <w:r>
               <w:rPr>
+                <w:rFonts w:ascii="Arial" w:hAnsi="Arial" w:cs="Arial"/>
                 <w:noProof/>
                 <w:webHidden/>
+                <w:sz w:val="24"/>
+                <w:szCs w:val="24"/>
               </w:rPr>
               <w:instrText xml:space="preserve"> PAGEREF _Toc44014590 \h </w:instrText>
             </w:r>
             <w:r>
               <w:rPr>
+                <w:rFonts w:ascii="Arial" w:hAnsi="Arial" w:cs="Arial"/>
                 <w:noProof/>
                 <w:webHidden/>
-              </w:rPr>
-            </w:r>
-            <w:r>
-              <w:rPr>
+                <w:sz w:val="24"/>
+                <w:szCs w:val="24"/>
+              </w:rPr>
+            </w:r>
+            <w:r>
+              <w:rPr>
+                <w:rFonts w:ascii="Arial" w:hAnsi="Arial" w:cs="Arial"/>
                 <w:noProof/>
                 <w:webHidden/>
+                <w:sz w:val="24"/>
+                <w:szCs w:val="24"/>
               </w:rPr>
               <w:fldChar w:fldCharType="separate"/>
             </w:r>
             <w:r>
               <w:rPr>
+                <w:rFonts w:ascii="Arial" w:hAnsi="Arial" w:cs="Arial"/>
                 <w:noProof/>
                 <w:webHidden/>
+                <w:sz w:val="24"/>
+                <w:szCs w:val="24"/>
               </w:rPr>
               <w:t>11</w:t>
             </w:r>
             <w:r>
               <w:rPr>
+                <w:rFonts w:ascii="Arial" w:hAnsi="Arial" w:cs="Arial"/>
                 <w:noProof/>
                 <w:webHidden/>
+                <w:sz w:val="24"/>
+                <w:szCs w:val="24"/>
               </w:rPr>
               <w:fldChar w:fldCharType="end"/>
             </w:r>
@@ -1974,8 +2332,10 @@
               <w:tab w:val="right" w:leader="dot" w:pos="8827"/>
             </w:tabs>
             <w:rPr>
-              <w:rFonts w:eastAsiaTheme="minorEastAsia"/>
+              <w:rFonts w:ascii="Arial" w:eastAsiaTheme="minorEastAsia" w:hAnsi="Arial" w:cs="Arial"/>
               <w:noProof/>
+              <w:sz w:val="24"/>
+              <w:szCs w:val="24"/>
               <w:lang w:eastAsia="es-PY"/>
             </w:rPr>
           </w:pPr>
@@ -1983,15 +2343,19 @@
             <w:r>
               <w:rPr>
                 <w:rStyle w:val="Hipervnculo"/>
-                <w:rFonts w:eastAsia="Calibri"/>
-                <w:noProof/>
+                <w:rFonts w:ascii="Arial" w:eastAsia="Calibri" w:hAnsi="Arial" w:cs="Arial"/>
+                <w:noProof/>
+                <w:sz w:val="24"/>
+                <w:szCs w:val="24"/>
               </w:rPr>
               <w:t>9.3</w:t>
             </w:r>
             <w:r>
               <w:rPr>
-                <w:rFonts w:eastAsiaTheme="minorEastAsia"/>
-                <w:noProof/>
+                <w:rFonts w:ascii="Arial" w:eastAsiaTheme="minorEastAsia" w:hAnsi="Arial" w:cs="Arial"/>
+                <w:noProof/>
+                <w:sz w:val="24"/>
+                <w:szCs w:val="24"/>
                 <w:lang w:eastAsia="es-PY"/>
               </w:rPr>
               <w:tab/>
@@ -1999,56 +2363,79 @@
             <w:r>
               <w:rPr>
                 <w:rStyle w:val="Hipervnculo"/>
-                <w:rFonts w:eastAsia="Calibri"/>
-                <w:noProof/>
+                <w:rFonts w:ascii="Arial" w:eastAsia="Calibri" w:hAnsi="Arial" w:cs="Arial"/>
+                <w:noProof/>
+                <w:sz w:val="24"/>
+                <w:szCs w:val="24"/>
               </w:rPr>
               <w:t>Requisitos de Redes</w:t>
             </w:r>
             <w:r>
               <w:rPr>
+                <w:rFonts w:ascii="Arial" w:hAnsi="Arial" w:cs="Arial"/>
                 <w:noProof/>
                 <w:webHidden/>
+                <w:sz w:val="24"/>
+                <w:szCs w:val="24"/>
               </w:rPr>
               <w:tab/>
             </w:r>
             <w:r>
               <w:rPr>
+                <w:rFonts w:ascii="Arial" w:hAnsi="Arial" w:cs="Arial"/>
                 <w:noProof/>
                 <w:webHidden/>
+                <w:sz w:val="24"/>
+                <w:szCs w:val="24"/>
               </w:rPr>
               <w:fldChar w:fldCharType="begin"/>
             </w:r>
             <w:r>
               <w:rPr>
+                <w:rFonts w:ascii="Arial" w:hAnsi="Arial" w:cs="Arial"/>
                 <w:noProof/>
                 <w:webHidden/>
+                <w:sz w:val="24"/>
+                <w:szCs w:val="24"/>
               </w:rPr>
               <w:instrText xml:space="preserve"> PAGEREF _Toc44014591 \h </w:instrText>
             </w:r>
             <w:r>
               <w:rPr>
+                <w:rFonts w:ascii="Arial" w:hAnsi="Arial" w:cs="Arial"/>
                 <w:noProof/>
                 <w:webHidden/>
-              </w:rPr>
-            </w:r>
-            <w:r>
-              <w:rPr>
+                <w:sz w:val="24"/>
+                <w:szCs w:val="24"/>
+              </w:rPr>
+            </w:r>
+            <w:r>
+              <w:rPr>
+                <w:rFonts w:ascii="Arial" w:hAnsi="Arial" w:cs="Arial"/>
                 <w:noProof/>
                 <w:webHidden/>
+                <w:sz w:val="24"/>
+                <w:szCs w:val="24"/>
               </w:rPr>
               <w:fldChar w:fldCharType="separate"/>
             </w:r>
             <w:r>
               <w:rPr>
+                <w:rFonts w:ascii="Arial" w:hAnsi="Arial" w:cs="Arial"/>
                 <w:noProof/>
                 <w:webHidden/>
+                <w:sz w:val="24"/>
+                <w:szCs w:val="24"/>
               </w:rPr>
               <w:t>11</w:t>
             </w:r>
             <w:r>
               <w:rPr>
+                <w:rFonts w:ascii="Arial" w:hAnsi="Arial" w:cs="Arial"/>
                 <w:noProof/>
                 <w:webHidden/>
+                <w:sz w:val="24"/>
+                <w:szCs w:val="24"/>
               </w:rPr>
               <w:fldChar w:fldCharType="end"/>
             </w:r>
@@ -2062,8 +2449,10 @@
               <w:tab w:val="right" w:leader="dot" w:pos="8827"/>
             </w:tabs>
             <w:rPr>
-              <w:rFonts w:eastAsiaTheme="minorEastAsia"/>
+              <w:rFonts w:ascii="Arial" w:eastAsiaTheme="minorEastAsia" w:hAnsi="Arial" w:cs="Arial"/>
               <w:noProof/>
+              <w:sz w:val="24"/>
+              <w:szCs w:val="24"/>
               <w:lang w:eastAsia="es-PY"/>
             </w:rPr>
           </w:pPr>
@@ -2071,16 +2460,20 @@
             <w:r>
               <w:rPr>
                 <w:rStyle w:val="Hipervnculo"/>
-                <w:rFonts w:eastAsia="Calibri"/>
-                <w:noProof/>
+                <w:rFonts w:ascii="Arial" w:eastAsia="Calibri" w:hAnsi="Arial" w:cs="Arial"/>
+                <w:noProof/>
+                <w:sz w:val="24"/>
+                <w:szCs w:val="24"/>
                 <w:lang w:val="es-ES"/>
               </w:rPr>
               <w:t>10</w:t>
             </w:r>
             <w:r>
               <w:rPr>
-                <w:rFonts w:eastAsiaTheme="minorEastAsia"/>
-                <w:noProof/>
+                <w:rFonts w:ascii="Arial" w:eastAsiaTheme="minorEastAsia" w:hAnsi="Arial" w:cs="Arial"/>
+                <w:noProof/>
+                <w:sz w:val="24"/>
+                <w:szCs w:val="24"/>
                 <w:lang w:eastAsia="es-PY"/>
               </w:rPr>
               <w:tab/>
@@ -2088,57 +2481,80 @@
             <w:r>
               <w:rPr>
                 <w:rStyle w:val="Hipervnculo"/>
-                <w:rFonts w:eastAsia="Calibri"/>
-                <w:noProof/>
+                <w:rFonts w:ascii="Arial" w:eastAsia="Calibri" w:hAnsi="Arial" w:cs="Arial"/>
+                <w:noProof/>
+                <w:sz w:val="24"/>
+                <w:szCs w:val="24"/>
                 <w:lang w:val="es-ES"/>
               </w:rPr>
               <w:t>FORMA DE VENTA PRESENTACIÓN EN CARTA</w:t>
             </w:r>
             <w:r>
               <w:rPr>
+                <w:rFonts w:ascii="Arial" w:hAnsi="Arial" w:cs="Arial"/>
                 <w:noProof/>
                 <w:webHidden/>
+                <w:sz w:val="24"/>
+                <w:szCs w:val="24"/>
               </w:rPr>
               <w:tab/>
             </w:r>
             <w:r>
               <w:rPr>
+                <w:rFonts w:ascii="Arial" w:hAnsi="Arial" w:cs="Arial"/>
                 <w:noProof/>
                 <w:webHidden/>
+                <w:sz w:val="24"/>
+                <w:szCs w:val="24"/>
               </w:rPr>
               <w:fldChar w:fldCharType="begin"/>
             </w:r>
             <w:r>
               <w:rPr>
+                <w:rFonts w:ascii="Arial" w:hAnsi="Arial" w:cs="Arial"/>
                 <w:noProof/>
                 <w:webHidden/>
+                <w:sz w:val="24"/>
+                <w:szCs w:val="24"/>
               </w:rPr>
               <w:instrText xml:space="preserve"> PAGEREF _Toc44014592 \h </w:instrText>
             </w:r>
             <w:r>
               <w:rPr>
+                <w:rFonts w:ascii="Arial" w:hAnsi="Arial" w:cs="Arial"/>
                 <w:noProof/>
                 <w:webHidden/>
-              </w:rPr>
-            </w:r>
-            <w:r>
-              <w:rPr>
+                <w:sz w:val="24"/>
+                <w:szCs w:val="24"/>
+              </w:rPr>
+            </w:r>
+            <w:r>
+              <w:rPr>
+                <w:rFonts w:ascii="Arial" w:hAnsi="Arial" w:cs="Arial"/>
                 <w:noProof/>
                 <w:webHidden/>
+                <w:sz w:val="24"/>
+                <w:szCs w:val="24"/>
               </w:rPr>
               <w:fldChar w:fldCharType="separate"/>
             </w:r>
             <w:r>
               <w:rPr>
+                <w:rFonts w:ascii="Arial" w:hAnsi="Arial" w:cs="Arial"/>
                 <w:noProof/>
                 <w:webHidden/>
+                <w:sz w:val="24"/>
+                <w:szCs w:val="24"/>
               </w:rPr>
               <w:t>12</w:t>
             </w:r>
             <w:r>
               <w:rPr>
+                <w:rFonts w:ascii="Arial" w:hAnsi="Arial" w:cs="Arial"/>
                 <w:noProof/>
                 <w:webHidden/>
+                <w:sz w:val="24"/>
+                <w:szCs w:val="24"/>
               </w:rPr>
               <w:fldChar w:fldCharType="end"/>
             </w:r>
@@ -2152,8 +2568,10 @@
               <w:tab w:val="right" w:leader="dot" w:pos="8827"/>
             </w:tabs>
             <w:rPr>
-              <w:rFonts w:eastAsiaTheme="minorEastAsia"/>
+              <w:rFonts w:ascii="Arial" w:eastAsiaTheme="minorEastAsia" w:hAnsi="Arial" w:cs="Arial"/>
               <w:noProof/>
+              <w:sz w:val="24"/>
+              <w:szCs w:val="24"/>
               <w:lang w:eastAsia="es-PY"/>
             </w:rPr>
           </w:pPr>
@@ -2161,16 +2579,20 @@
             <w:r>
               <w:rPr>
                 <w:rStyle w:val="Hipervnculo"/>
-                <w:rFonts w:eastAsia="Calibri"/>
-                <w:noProof/>
+                <w:rFonts w:ascii="Arial" w:eastAsia="Calibri" w:hAnsi="Arial" w:cs="Arial"/>
+                <w:noProof/>
+                <w:sz w:val="24"/>
+                <w:szCs w:val="24"/>
                 <w:lang w:val="es-ES"/>
               </w:rPr>
               <w:t>10.1</w:t>
             </w:r>
             <w:r>
               <w:rPr>
-                <w:rFonts w:eastAsiaTheme="minorEastAsia"/>
-                <w:noProof/>
+                <w:rFonts w:ascii="Arial" w:eastAsiaTheme="minorEastAsia" w:hAnsi="Arial" w:cs="Arial"/>
+                <w:noProof/>
+                <w:sz w:val="24"/>
+                <w:szCs w:val="24"/>
                 <w:lang w:eastAsia="es-PY"/>
               </w:rPr>
               <w:tab/>
@@ -2178,57 +2600,80 @@
             <w:r>
               <w:rPr>
                 <w:rStyle w:val="Hipervnculo"/>
-                <w:rFonts w:eastAsia="Calibri"/>
-                <w:noProof/>
+                <w:rFonts w:ascii="Arial" w:eastAsia="Calibri" w:hAnsi="Arial" w:cs="Arial"/>
+                <w:noProof/>
+                <w:sz w:val="24"/>
+                <w:szCs w:val="24"/>
                 <w:lang w:val="es-ES"/>
               </w:rPr>
               <w:t>¿Qué puede aportar YuYo a su empresa?</w:t>
             </w:r>
             <w:r>
               <w:rPr>
+                <w:rFonts w:ascii="Arial" w:hAnsi="Arial" w:cs="Arial"/>
                 <w:noProof/>
                 <w:webHidden/>
+                <w:sz w:val="24"/>
+                <w:szCs w:val="24"/>
               </w:rPr>
               <w:tab/>
             </w:r>
             <w:r>
               <w:rPr>
+                <w:rFonts w:ascii="Arial" w:hAnsi="Arial" w:cs="Arial"/>
                 <w:noProof/>
                 <w:webHidden/>
+                <w:sz w:val="24"/>
+                <w:szCs w:val="24"/>
               </w:rPr>
               <w:fldChar w:fldCharType="begin"/>
             </w:r>
             <w:r>
               <w:rPr>
+                <w:rFonts w:ascii="Arial" w:hAnsi="Arial" w:cs="Arial"/>
                 <w:noProof/>
                 <w:webHidden/>
+                <w:sz w:val="24"/>
+                <w:szCs w:val="24"/>
               </w:rPr>
               <w:instrText xml:space="preserve"> PAGEREF _Toc44014593 \h </w:instrText>
             </w:r>
             <w:r>
               <w:rPr>
+                <w:rFonts w:ascii="Arial" w:hAnsi="Arial" w:cs="Arial"/>
                 <w:noProof/>
                 <w:webHidden/>
-              </w:rPr>
-            </w:r>
-            <w:r>
-              <w:rPr>
+                <w:sz w:val="24"/>
+                <w:szCs w:val="24"/>
+              </w:rPr>
+            </w:r>
+            <w:r>
+              <w:rPr>
+                <w:rFonts w:ascii="Arial" w:hAnsi="Arial" w:cs="Arial"/>
                 <w:noProof/>
                 <w:webHidden/>
+                <w:sz w:val="24"/>
+                <w:szCs w:val="24"/>
               </w:rPr>
               <w:fldChar w:fldCharType="separate"/>
             </w:r>
             <w:r>
               <w:rPr>
+                <w:rFonts w:ascii="Arial" w:hAnsi="Arial" w:cs="Arial"/>
                 <w:noProof/>
                 <w:webHidden/>
+                <w:sz w:val="24"/>
+                <w:szCs w:val="24"/>
               </w:rPr>
               <w:t>13</w:t>
             </w:r>
             <w:r>
               <w:rPr>
+                <w:rFonts w:ascii="Arial" w:hAnsi="Arial" w:cs="Arial"/>
                 <w:noProof/>
                 <w:webHidden/>
+                <w:sz w:val="24"/>
+                <w:szCs w:val="24"/>
               </w:rPr>
               <w:fldChar w:fldCharType="end"/>
             </w:r>
@@ -2242,8 +2687,10 @@
               <w:tab w:val="right" w:leader="dot" w:pos="8827"/>
             </w:tabs>
             <w:rPr>
-              <w:rFonts w:eastAsiaTheme="minorEastAsia"/>
+              <w:rFonts w:ascii="Arial" w:eastAsiaTheme="minorEastAsia" w:hAnsi="Arial" w:cs="Arial"/>
               <w:noProof/>
+              <w:sz w:val="24"/>
+              <w:szCs w:val="24"/>
               <w:lang w:eastAsia="es-PY"/>
             </w:rPr>
           </w:pPr>
@@ -2251,14 +2698,19 @@
             <w:r>
               <w:rPr>
                 <w:rStyle w:val="Hipervnculo"/>
-                <w:noProof/>
+                <w:rFonts w:ascii="Arial" w:hAnsi="Arial" w:cs="Arial"/>
+                <w:noProof/>
+                <w:sz w:val="24"/>
+                <w:szCs w:val="24"/>
               </w:rPr>
               <w:t>11</w:t>
             </w:r>
             <w:r>
               <w:rPr>
-                <w:rFonts w:eastAsiaTheme="minorEastAsia"/>
-                <w:noProof/>
+                <w:rFonts w:ascii="Arial" w:eastAsiaTheme="minorEastAsia" w:hAnsi="Arial" w:cs="Arial"/>
+                <w:noProof/>
+                <w:sz w:val="24"/>
+                <w:szCs w:val="24"/>
                 <w:lang w:eastAsia="es-PY"/>
               </w:rPr>
               <w:tab/>
@@ -2266,55 +2718,79 @@
             <w:r>
               <w:rPr>
                 <w:rStyle w:val="Hipervnculo"/>
-                <w:noProof/>
+                <w:rFonts w:ascii="Arial" w:hAnsi="Arial" w:cs="Arial"/>
+                <w:noProof/>
+                <w:sz w:val="24"/>
+                <w:szCs w:val="24"/>
               </w:rPr>
               <w:t>CONCLUSION</w:t>
             </w:r>
             <w:r>
               <w:rPr>
+                <w:rFonts w:ascii="Arial" w:hAnsi="Arial" w:cs="Arial"/>
                 <w:noProof/>
                 <w:webHidden/>
+                <w:sz w:val="24"/>
+                <w:szCs w:val="24"/>
               </w:rPr>
               <w:tab/>
             </w:r>
             <w:r>
               <w:rPr>
+                <w:rFonts w:ascii="Arial" w:hAnsi="Arial" w:cs="Arial"/>
                 <w:noProof/>
                 <w:webHidden/>
+                <w:sz w:val="24"/>
+                <w:szCs w:val="24"/>
               </w:rPr>
               <w:fldChar w:fldCharType="begin"/>
             </w:r>
             <w:r>
               <w:rPr>
+                <w:rFonts w:ascii="Arial" w:hAnsi="Arial" w:cs="Arial"/>
                 <w:noProof/>
                 <w:webHidden/>
+                <w:sz w:val="24"/>
+                <w:szCs w:val="24"/>
               </w:rPr>
               <w:instrText xml:space="preserve"> PAGEREF _Toc44014594 \h </w:instrText>
             </w:r>
             <w:r>
               <w:rPr>
+                <w:rFonts w:ascii="Arial" w:hAnsi="Arial" w:cs="Arial"/>
                 <w:noProof/>
                 <w:webHidden/>
-              </w:rPr>
-            </w:r>
-            <w:r>
-              <w:rPr>
+                <w:sz w:val="24"/>
+                <w:szCs w:val="24"/>
+              </w:rPr>
+            </w:r>
+            <w:r>
+              <w:rPr>
+                <w:rFonts w:ascii="Arial" w:hAnsi="Arial" w:cs="Arial"/>
                 <w:noProof/>
                 <w:webHidden/>
+                <w:sz w:val="24"/>
+                <w:szCs w:val="24"/>
               </w:rPr>
               <w:fldChar w:fldCharType="separate"/>
             </w:r>
             <w:r>
               <w:rPr>
+                <w:rFonts w:ascii="Arial" w:hAnsi="Arial" w:cs="Arial"/>
                 <w:noProof/>
                 <w:webHidden/>
+                <w:sz w:val="24"/>
+                <w:szCs w:val="24"/>
               </w:rPr>
               <w:t>14</w:t>
             </w:r>
             <w:r>
               <w:rPr>
+                <w:rFonts w:ascii="Arial" w:hAnsi="Arial" w:cs="Arial"/>
                 <w:noProof/>
                 <w:webHidden/>
+                <w:sz w:val="24"/>
+                <w:szCs w:val="24"/>
               </w:rPr>
               <w:fldChar w:fldCharType="end"/>
             </w:r>
@@ -2420,11 +2896,11 @@
         <w:ind w:left="432"/>
         <w:jc w:val="center"/>
       </w:pPr>
-      <w:bookmarkStart w:id="0" w:name="_Toc44014579"/>
+      <w:bookmarkStart w:id="1" w:name="_Toc44014579"/>
       <w:r>
         <w:t>INTRODUCCION</w:t>
       </w:r>
-      <w:bookmarkEnd w:id="0"/>
+      <w:bookmarkEnd w:id="1"/>
     </w:p>
     <w:p>
       <w:pPr>
@@ -2580,12 +3056,12 @@
         <w:spacing w:line="480" w:lineRule="auto"/>
         <w:jc w:val="center"/>
       </w:pPr>
-      <w:bookmarkStart w:id="1" w:name="_Toc44014580"/>
+      <w:bookmarkStart w:id="2" w:name="_Toc44014580"/>
       <w:r>
         <w:lastRenderedPageBreak/>
         <w:t>EXTRAER EL PROBLEMA</w:t>
       </w:r>
-      <w:bookmarkEnd w:id="1"/>
+      <w:bookmarkEnd w:id="2"/>
     </w:p>
     <w:p>
       <w:pPr>
@@ -2925,11 +3401,11 @@
         <w:spacing w:line="480" w:lineRule="auto"/>
         <w:jc w:val="center"/>
       </w:pPr>
-      <w:bookmarkStart w:id="2" w:name="_Toc44014581"/>
+      <w:bookmarkStart w:id="3" w:name="_Toc44014581"/>
       <w:r>
         <w:t>MODELAR EL ALGORITMO DE LA SOLUCIÓN.</w:t>
       </w:r>
-      <w:bookmarkEnd w:id="2"/>
+      <w:bookmarkEnd w:id="3"/>
     </w:p>
     <w:p>
       <w:pPr>
@@ -3642,12 +4118,12 @@
         <w:spacing w:line="480" w:lineRule="auto"/>
         <w:jc w:val="center"/>
       </w:pPr>
-      <w:bookmarkStart w:id="3" w:name="_Toc44014582"/>
+      <w:bookmarkStart w:id="4" w:name="_Toc44014582"/>
       <w:r>
         <w:lastRenderedPageBreak/>
         <w:t>SE PUEDE DESARROLLAR LA SOLUCIÓN Y PORQUE</w:t>
       </w:r>
-      <w:bookmarkEnd w:id="3"/>
+      <w:bookmarkEnd w:id="4"/>
     </w:p>
     <w:p>
       <w:pPr>
@@ -4244,11 +4720,11 @@
         <w:spacing w:line="480" w:lineRule="auto"/>
         <w:jc w:val="center"/>
       </w:pPr>
-      <w:bookmarkStart w:id="4" w:name="_Toc44014583"/>
+      <w:bookmarkStart w:id="5" w:name="_Toc44014583"/>
       <w:r>
         <w:t>FORMA DE IMPLEMENTACIÓN</w:t>
       </w:r>
-      <w:bookmarkEnd w:id="4"/>
+      <w:bookmarkEnd w:id="5"/>
     </w:p>
     <w:p>
       <w:pPr>
@@ -4628,11 +5104,11 @@
         <w:pStyle w:val="Ttulo1"/>
         <w:spacing w:line="480" w:lineRule="auto"/>
       </w:pPr>
-      <w:bookmarkStart w:id="5" w:name="_Toc44014584"/>
+      <w:bookmarkStart w:id="6" w:name="_Toc44014584"/>
       <w:r>
         <w:t>EVALUAR SI LA SOLUCIÓN DADA RESUELVE EL PROBLEMA</w:t>
       </w:r>
-      <w:bookmarkEnd w:id="5"/>
+      <w:bookmarkEnd w:id="6"/>
     </w:p>
     <w:p>
       <w:pPr>
@@ -5020,7 +5496,7 @@
           <w:lang w:val="es-ES"/>
         </w:rPr>
       </w:pPr>
-      <w:bookmarkStart w:id="6" w:name="_Toc44014585"/>
+      <w:bookmarkStart w:id="7" w:name="_Toc44014585"/>
       <w:r>
         <w:rPr>
           <w:rFonts w:eastAsia="Calibri"/>
@@ -5029,7 +5505,7 @@
         <w:lastRenderedPageBreak/>
         <w:t>OBJETIVO GENERAL</w:t>
       </w:r>
-      <w:bookmarkEnd w:id="6"/>
+      <w:bookmarkEnd w:id="7"/>
     </w:p>
     <w:p>
       <w:pPr>
@@ -5076,7 +5552,7 @@
           <w:lang w:val="es-ES"/>
         </w:rPr>
       </w:pPr>
-      <w:bookmarkStart w:id="7" w:name="_Toc44014586"/>
+      <w:bookmarkStart w:id="8" w:name="_Toc44014586"/>
       <w:r>
         <w:rPr>
           <w:rFonts w:eastAsia="Calibri"/>
@@ -5084,7 +5560,7 @@
         </w:rPr>
         <w:t>OBJETIVOS ESPECÍFICOS</w:t>
       </w:r>
-      <w:bookmarkEnd w:id="7"/>
+      <w:bookmarkEnd w:id="8"/>
     </w:p>
     <w:p>
       <w:pPr>
@@ -5224,7 +5700,7 @@
           <w:lang w:val="es-ES"/>
         </w:rPr>
       </w:pPr>
-      <w:bookmarkStart w:id="8" w:name="_Toc44014587"/>
+      <w:bookmarkStart w:id="9" w:name="_Toc44014587"/>
       <w:r>
         <w:rPr>
           <w:rFonts w:eastAsia="Calibri"/>
@@ -5232,7 +5708,7 @@
         </w:rPr>
         <w:t>ALCANCE</w:t>
       </w:r>
-      <w:bookmarkEnd w:id="8"/>
+      <w:bookmarkEnd w:id="9"/>
     </w:p>
     <w:p>
       <w:pPr>
@@ -5439,25 +5915,16 @@
           <w:lang w:val="es-ES"/>
         </w:rPr>
       </w:pPr>
-      <w:bookmarkStart w:id="9" w:name="_Toc44014588"/>
+      <w:bookmarkStart w:id="10" w:name="_Toc44014588"/>
       <w:r>
         <w:rPr>
           <w:rFonts w:eastAsia="Calibri"/>
           <w:lang w:val="es-ES"/>
         </w:rPr>
         <w:lastRenderedPageBreak/>
-        <w:t xml:space="preserve">• REQUERIMIENTOS MÍNIMOS DE SOFTWARE Y HARDWARE, </w:t>
-      </w:r>
-      <w:bookmarkStart w:id="10" w:name="_GoBack"/>
+        <w:t>• REQUERIMIENTOS MÍNIMOS DE SOFTWARE Y HARDWARE, REDES</w:t>
+      </w:r>
       <w:bookmarkEnd w:id="10"/>
-      <w:r>
-        <w:rPr>
-          <w:rFonts w:eastAsia="Calibri"/>
-          <w:lang w:val="es-ES"/>
-        </w:rPr>
-        <w:t>REDES</w:t>
-      </w:r>
-      <w:bookmarkEnd w:id="9"/>
     </w:p>
     <w:p>
       <w:pPr>
@@ -7153,7 +7620,7 @@
             <w:noProof/>
             <w:lang w:val="es-ES"/>
           </w:rPr>
-          <w:t>13</w:t>
+          <w:t>5</w:t>
         </w:r>
         <w:r>
           <w:fldChar w:fldCharType="end"/>
@@ -11362,7 +11829,7 @@
 </file>
 
 <file path=customXml/itemProps1.xml><?xml version="1.0" encoding="utf-8"?>
-<ds:datastoreItem xmlns:ds="http://schemas.openxmlformats.org/officeDocument/2006/customXml" ds:itemID="{BC24B6C1-E46B-4FC1-B7F5-8436E1DF660E}">
+<ds:datastoreItem xmlns:ds="http://schemas.openxmlformats.org/officeDocument/2006/customXml" ds:itemID="{330DB13B-85F3-4B75-9145-1A6FF7709352}">
   <ds:schemaRefs>
     <ds:schemaRef ds:uri="http://schemas.openxmlformats.org/officeDocument/2006/bibliography"/>
   </ds:schemaRefs>

</xml_diff>